<commit_message>
J edits of reviewer responces
</commit_message>
<xml_diff>
--- a/ISMEJ_submission/Supplementary_reviewed.docx
+++ b/ISMEJ_submission/Supplementary_reviewed.docx
@@ -12,6 +12,8 @@
           <w:b w:val="0"/>
         </w:rPr>
       </w:pPr>
+      <w:bookmarkStart w:id="0" w:name="_GoBack"/>
+      <w:bookmarkEnd w:id="0"/>
       <w:r>
         <w:rPr>
           <w:b w:val="0"/>
@@ -39,28 +41,83 @@
         <w:ind w:left="720" w:right="-633"/>
         <w:jc w:val="left"/>
         <w:rPr>
-          <w:ins w:id="0" w:author="German Uritskiy" w:date="2019-03-18T16:47:00Z"/>
           <w:sz w:val="24"/>
           <w:szCs w:val="24"/>
         </w:rPr>
-        <w:pPrChange w:id="1" w:author="German Uritskiy" w:date="2019-03-18T16:47:00Z">
-          <w:pPr>
-            <w:pStyle w:val="Head"/>
-            <w:spacing w:before="0" w:after="0"/>
-            <w:ind w:left="1440" w:right="-633"/>
-          </w:pPr>
-        </w:pPrChange>
-      </w:pPr>
-      <w:ins w:id="2" w:author="German Uritskiy" w:date="2019-03-18T16:46:00Z">
+      </w:pPr>
+      <w:del w:id="1" w:author="Gherman Uritskiy" w:date="2019-04-10T12:43:00Z">
         <w:r>
           <w:rPr>
             <w:sz w:val="24"/>
             <w:szCs w:val="24"/>
-            <w:rPrChange w:id="3" w:author="German Uritskiy" w:date="2019-03-18T16:47:00Z">
-              <w:rPr/>
-            </w:rPrChange>
-          </w:rPr>
-          <w:t>Halophilic microbial community composition turnover following a rare rainfall in the Atacama Desert</w:t>
+          </w:rPr>
+          <w:delText>Resilience and adaptation mechanisms of an extremophile</w:delText>
+        </w:r>
+      </w:del>
+      <w:ins w:id="2" w:author="Gherman Uritskiy" w:date="2019-04-10T12:43:00Z">
+        <w:r>
+          <w:rPr>
+            <w:sz w:val="24"/>
+            <w:szCs w:val="24"/>
+          </w:rPr>
+          <w:t>Halophilic</w:t>
+        </w:r>
+      </w:ins>
+      <w:r>
+        <w:rPr>
+          <w:sz w:val="24"/>
+          <w:szCs w:val="24"/>
+        </w:rPr>
+        <w:t xml:space="preserve"> microbial community </w:t>
+      </w:r>
+      <w:del w:id="3" w:author="Gherman Uritskiy" w:date="2019-04-10T12:43:00Z">
+        <w:r>
+          <w:rPr>
+            <w:sz w:val="24"/>
+            <w:szCs w:val="24"/>
+          </w:rPr>
+          <w:delText>following</w:delText>
+        </w:r>
+      </w:del>
+      <w:ins w:id="4" w:author="Gherman Uritskiy" w:date="2019-04-10T12:43:00Z">
+        <w:r>
+          <w:rPr>
+            <w:sz w:val="24"/>
+            <w:szCs w:val="24"/>
+          </w:rPr>
+          <w:t xml:space="preserve">composition </w:t>
+        </w:r>
+        <w:r>
+          <w:rPr>
+            <w:sz w:val="24"/>
+            <w:szCs w:val="24"/>
+          </w:rPr>
+          <w:t>shift after</w:t>
+        </w:r>
+      </w:ins>
+      <w:r>
+        <w:rPr>
+          <w:sz w:val="24"/>
+          <w:szCs w:val="24"/>
+        </w:rPr>
+        <w:t xml:space="preserve"> a </w:t>
+      </w:r>
+      <w:del w:id="5" w:author="Gherman Uritskiy" w:date="2019-04-10T12:43:00Z">
+        <w:r>
+          <w:rPr>
+            <w:sz w:val="24"/>
+            <w:szCs w:val="24"/>
+          </w:rPr>
+          <w:delText>catastrophic climate event</w:delText>
+        </w:r>
+      </w:del>
+      <w:ins w:id="6" w:author="Gherman Uritskiy" w:date="2019-04-10T12:43:00Z">
+        <w:r>
+          <w:rPr>
+            <w:sz w:val="24"/>
+            <w:szCs w:val="24"/>
+          </w:rPr>
+          <w:t>rare rainfall in the Atacama Desert</w:t>
         </w:r>
       </w:ins>
     </w:p>
@@ -71,44 +128,14 @@
         <w:ind w:left="720" w:right="-633"/>
         <w:jc w:val="left"/>
         <w:rPr>
-          <w:del w:id="4" w:author="German Uritskiy" w:date="2019-03-18T16:46:00Z"/>
           <w:sz w:val="24"/>
           <w:szCs w:val="24"/>
         </w:rPr>
-        <w:pPrChange w:id="5" w:author="German Uritskiy" w:date="2019-03-18T16:47:00Z">
+        <w:pPrChange w:id="7" w:author="Gherman Uritskiy" w:date="2019-04-10T12:43:00Z">
           <w:pPr>
             <w:pStyle w:val="Head"/>
             <w:spacing w:before="0" w:after="0"/>
-            <w:ind w:left="1440" w:right="-633"/>
-            <w:jc w:val="left"/>
-          </w:pPr>
-        </w:pPrChange>
-      </w:pPr>
-      <w:del w:id="6" w:author="German Uritskiy" w:date="2019-03-18T16:46:00Z">
-        <w:r>
-          <w:rPr>
-            <w:sz w:val="24"/>
-            <w:szCs w:val="24"/>
-          </w:rPr>
-          <w:delText>Resilience and adaptation mechanisms of an extremophile microbial community following a catastrophic climate event</w:delText>
-        </w:r>
-      </w:del>
-    </w:p>
-    <w:p>
-      <w:pPr>
-        <w:pStyle w:val="Head"/>
-        <w:spacing w:before="0" w:after="0"/>
-        <w:ind w:left="720" w:right="-633"/>
-        <w:jc w:val="left"/>
-        <w:rPr>
-          <w:sz w:val="24"/>
-          <w:szCs w:val="24"/>
-        </w:rPr>
-        <w:pPrChange w:id="7" w:author="German Uritskiy" w:date="2019-03-18T16:47:00Z">
-          <w:pPr>
-            <w:pStyle w:val="Head"/>
-            <w:spacing w:before="0" w:after="0"/>
-            <w:ind w:left="1440" w:right="-633"/>
+            <w:ind w:right="-633"/>
           </w:pPr>
         </w:pPrChange>
       </w:pPr>
@@ -192,8 +219,10 @@
         <w:spacing w:before="0"/>
         <w:ind w:left="360" w:right="-633" w:firstLine="0"/>
         <w:rPr>
-          <w:ins w:id="8" w:author="German Uritskiy" w:date="2019-03-19T14:35:00Z"/>
           <w:b/>
+          <w:rPrChange w:id="8" w:author="Gherman Uritskiy" w:date="2019-04-10T12:43:00Z">
+            <w:rPr/>
+          </w:rPrChange>
         </w:rPr>
       </w:pPr>
     </w:p>
@@ -203,239 +232,43 @@
         <w:spacing w:before="0"/>
         <w:ind w:left="360" w:right="-633" w:firstLine="0"/>
         <w:rPr>
-          <w:ins w:id="9" w:author="German Uritskiy" w:date="2019-03-19T14:35:00Z"/>
-          <w:iCs/>
-          <w:noProof/>
-        </w:rPr>
-      </w:pPr>
-      <w:ins w:id="10" w:author="German Uritskiy" w:date="2019-03-19T14:35:00Z">
-        <w:r>
-          <w:rPr>
-            <w:b/>
-          </w:rPr>
-          <w:t>Fig. S</w:t>
-        </w:r>
-        <w:r>
-          <w:rPr>
-            <w:b/>
-          </w:rPr>
-          <w:t>1</w:t>
-        </w:r>
-        <w:r>
-          <w:rPr>
-            <w:b/>
-          </w:rPr>
-          <w:t>.</w:t>
-        </w:r>
-        <w:r>
-          <w:rPr>
-            <w:b/>
-          </w:rPr>
-          <w:t xml:space="preserve"> </w:t>
-        </w:r>
-        <w:r>
-          <w:rPr>
-            <w:rPrChange w:id="11" w:author="German Uritskiy" w:date="2019-03-19T14:35:00Z">
-              <w:rPr>
-                <w:b/>
-              </w:rPr>
-            </w:rPrChange>
-          </w:rPr>
-          <w:t>Regional</w:t>
-        </w:r>
-        <w:r>
-          <w:rPr>
-            <w:b/>
-          </w:rPr>
-          <w:t xml:space="preserve"> </w:t>
-        </w:r>
-        <w:r>
-          <w:rPr>
-            <w:iCs/>
-            <w:noProof/>
-          </w:rPr>
-          <w:t xml:space="preserve">climate data collected at the Diego Aracena International Airport, 40km </w:t>
-        </w:r>
-      </w:ins>
-      <w:ins w:id="12" w:author="German Uritskiy" w:date="2019-03-19T14:36:00Z">
-        <w:r>
-          <w:rPr>
-            <w:iCs/>
-            <w:noProof/>
-          </w:rPr>
-          <w:t xml:space="preserve">West of </w:t>
-        </w:r>
-      </w:ins>
-      <w:ins w:id="13" w:author="German Uritskiy" w:date="2019-03-19T14:35:00Z">
-        <w:r>
-          <w:rPr>
-            <w:iCs/>
-            <w:noProof/>
-          </w:rPr>
-          <w:t>Salar Grande.</w:t>
-        </w:r>
-      </w:ins>
-      <w:ins w:id="14" w:author="German Uritskiy" w:date="2019-03-19T14:36:00Z">
-        <w:r>
-          <w:rPr>
-            <w:iCs/>
-            <w:noProof/>
-          </w:rPr>
-          <w:t xml:space="preserve"> The maximum (red) and min</w:t>
-        </w:r>
-      </w:ins>
-      <w:ins w:id="15" w:author="German Uritskiy" w:date="2019-03-19T14:35:00Z">
-        <w:r>
-          <w:rPr>
-            <w:iCs/>
-            <w:noProof/>
-          </w:rPr>
-          <w:t xml:space="preserve">imum (blue) temperature (A) and </w:t>
-        </w:r>
-      </w:ins>
-      <w:ins w:id="16" w:author="German Uritskiy" w:date="2019-03-19T14:38:00Z">
-        <w:r>
-          <w:rPr>
-            <w:iCs/>
-            <w:noProof/>
-          </w:rPr>
-          <w:t xml:space="preserve">relative </w:t>
-        </w:r>
-      </w:ins>
-      <w:ins w:id="17" w:author="German Uritskiy" w:date="2019-03-19T14:35:00Z">
-        <w:r>
-          <w:rPr>
-            <w:iCs/>
-            <w:noProof/>
-          </w:rPr>
-          <w:t>humidity (B) values</w:t>
-        </w:r>
-      </w:ins>
-      <w:ins w:id="18" w:author="German Uritskiy" w:date="2019-03-19T14:37:00Z">
-        <w:r>
-          <w:rPr>
-            <w:iCs/>
-            <w:noProof/>
-          </w:rPr>
-          <w:t>, as well as total daily precipitation (C)</w:t>
-        </w:r>
-      </w:ins>
-      <w:ins w:id="19" w:author="German Uritskiy" w:date="2019-03-19T14:35:00Z">
-        <w:r>
-          <w:rPr>
-            <w:iCs/>
-            <w:noProof/>
-          </w:rPr>
-          <w:t xml:space="preserve"> are plotted for each date</w:t>
-        </w:r>
-      </w:ins>
-      <w:ins w:id="20" w:author="German Uritskiy" w:date="2019-03-19T14:37:00Z">
-        <w:r>
-          <w:rPr>
-            <w:iCs/>
-            <w:noProof/>
-          </w:rPr>
-          <w:t xml:space="preserve"> along the x-axis. Colors denote the year (2014-2017), x-ticks denote months, </w:t>
-        </w:r>
-      </w:ins>
-      <w:ins w:id="21" w:author="German Uritskiy" w:date="2019-03-19T15:38:00Z">
-        <w:r>
-          <w:rPr>
-            <w:iCs/>
-            <w:noProof/>
-          </w:rPr>
-          <w:t xml:space="preserve">black </w:t>
-        </w:r>
-      </w:ins>
-      <w:ins w:id="22" w:author="German Uritskiy" w:date="2019-03-19T14:37:00Z">
-        <w:r>
-          <w:rPr>
-            <w:iCs/>
-            <w:noProof/>
-          </w:rPr>
-          <w:t xml:space="preserve">arrows show the main sampling </w:t>
-        </w:r>
-      </w:ins>
-      <w:ins w:id="23" w:author="German Uritskiy" w:date="2019-03-19T14:38:00Z">
-        <w:r>
-          <w:rPr>
-            <w:iCs/>
-            <w:noProof/>
-          </w:rPr>
-          <w:t xml:space="preserve">dates </w:t>
-        </w:r>
-      </w:ins>
-      <w:ins w:id="24" w:author="German Uritskiy" w:date="2019-03-19T15:39:00Z">
-        <w:r>
-          <w:rPr>
-            <w:iCs/>
-            <w:noProof/>
-          </w:rPr>
-          <w:t xml:space="preserve">at </w:t>
-        </w:r>
-      </w:ins>
-      <w:ins w:id="25" w:author="German Uritskiy" w:date="2019-03-19T14:38:00Z">
-        <w:r>
-          <w:rPr>
-            <w:iCs/>
-            <w:noProof/>
-          </w:rPr>
-          <w:t>Site 1</w:t>
-        </w:r>
-      </w:ins>
-      <w:ins w:id="26" w:author="German Uritskiy" w:date="2019-03-19T15:39:00Z">
-        <w:r>
-          <w:rPr>
-            <w:iCs/>
-            <w:noProof/>
-          </w:rPr>
-          <w:t>, and while arrows show the sampling dates at Site 2</w:t>
-        </w:r>
-      </w:ins>
-      <w:ins w:id="27" w:author="German Uritskiy" w:date="2019-03-19T14:38:00Z">
-        <w:r>
-          <w:rPr>
-            <w:iCs/>
-            <w:noProof/>
-          </w:rPr>
-          <w:t>.</w:t>
+          <w:ins w:id="9" w:author="Gherman Uritskiy" w:date="2019-04-10T12:43:00Z"/>
+        </w:rPr>
+      </w:pPr>
+      <w:r>
+        <w:rPr>
+          <w:b/>
+        </w:rPr>
+        <w:t xml:space="preserve">Fig. </w:t>
+      </w:r>
+      <w:r>
+        <w:rPr>
+          <w:b/>
+        </w:rPr>
+        <w:t>S</w:t>
+      </w:r>
+      <w:r>
+        <w:rPr>
+          <w:b/>
+        </w:rPr>
+        <w:t xml:space="preserve">1. </w:t>
+      </w:r>
+      <w:ins w:id="10" w:author="Gherman Uritskiy" w:date="2019-04-10T12:43:00Z">
+        <w:r>
+          <w:t>Salar Grande landscape and halite nodules. (A) Aerial view of the evaporitic basin of Salar Grande, 5 km wide and 45 km long (N-S direction). (B) Halite nodules (salt rocks) 20 to 50 cm in size.</w:t>
         </w:r>
       </w:ins>
     </w:p>
     <w:p>
       <w:pPr>
-        <w:pStyle w:val="SOMContent"/>
-        <w:spacing w:before="0"/>
-        <w:ind w:left="720" w:right="-633"/>
-        <w:rPr>
-          <w:del w:id="28" w:author="German Uritskiy" w:date="2019-03-19T10:09:00Z"/>
-        </w:rPr>
-      </w:pPr>
-    </w:p>
-    <w:p>
-      <w:pPr>
         <w:pStyle w:val="Acknowledgement"/>
         <w:spacing w:before="0"/>
         <w:ind w:left="360" w:right="-633" w:firstLine="0"/>
         <w:rPr>
-          <w:del w:id="29" w:author="German Uritskiy" w:date="2019-03-19T10:09:00Z"/>
-          <w:noProof/>
-        </w:rPr>
-      </w:pPr>
-      <w:del w:id="30" w:author="German Uritskiy" w:date="2019-03-19T10:09:00Z">
-        <w:r>
-          <w:rPr>
-            <w:b/>
-          </w:rPr>
-          <w:delText>Fig. S1.</w:delText>
-        </w:r>
-        <w:r>
-          <w:rPr>
-            <w:noProof/>
-          </w:rPr>
-          <w:delText xml:space="preserve"> Average taxonomic composition of halite microbial communities from Site 1 sampled at different dates, estimated from WMG reads with KRAKEN and visualized with KronaTools.</w:delText>
-        </w:r>
-      </w:del>
+          <w:ins w:id="11" w:author="Gherman Uritskiy" w:date="2019-04-10T12:43:00Z"/>
+          <w:b/>
+        </w:rPr>
+      </w:pPr>
     </w:p>
     <w:p>
       <w:pPr>
@@ -443,9 +276,193 @@
         <w:spacing w:before="0"/>
         <w:ind w:left="360" w:right="-633" w:firstLine="0"/>
         <w:rPr>
+          <w:ins w:id="12" w:author="Gherman Uritskiy" w:date="2019-04-10T12:43:00Z"/>
+          <w:iCs/>
           <w:noProof/>
         </w:rPr>
       </w:pPr>
+      <w:ins w:id="13" w:author="Gherman Uritskiy" w:date="2019-04-10T12:43:00Z">
+        <w:r>
+          <w:rPr>
+            <w:b/>
+          </w:rPr>
+          <w:t>Fig. S</w:t>
+        </w:r>
+        <w:r>
+          <w:rPr>
+            <w:b/>
+          </w:rPr>
+          <w:t>2</w:t>
+        </w:r>
+        <w:r>
+          <w:rPr>
+            <w:b/>
+          </w:rPr>
+          <w:t>.</w:t>
+        </w:r>
+        <w:r>
+          <w:rPr>
+            <w:b/>
+          </w:rPr>
+          <w:t xml:space="preserve"> </w:t>
+        </w:r>
+        <w:r>
+          <w:t>Regional</w:t>
+        </w:r>
+        <w:r>
+          <w:rPr>
+            <w:b/>
+          </w:rPr>
+          <w:t xml:space="preserve"> </w:t>
+        </w:r>
+        <w:r>
+          <w:rPr>
+            <w:iCs/>
+            <w:noProof/>
+          </w:rPr>
+          <w:t xml:space="preserve">climate data </w:t>
+        </w:r>
+        <w:r>
+          <w:rPr>
+            <w:iCs/>
+            <w:noProof/>
+          </w:rPr>
+          <w:t>from</w:t>
+        </w:r>
+        <w:r>
+          <w:rPr>
+            <w:iCs/>
+            <w:noProof/>
+          </w:rPr>
+          <w:t xml:space="preserve"> the Diego Aracena International Airport</w:t>
+        </w:r>
+        <w:r>
+          <w:rPr>
+            <w:iCs/>
+            <w:noProof/>
+          </w:rPr>
+          <w:t xml:space="preserve"> weather station</w:t>
+        </w:r>
+        <w:r>
+          <w:rPr>
+            <w:iCs/>
+            <w:noProof/>
+          </w:rPr>
+          <w:t xml:space="preserve">, 40km </w:t>
+        </w:r>
+        <w:r>
+          <w:rPr>
+            <w:iCs/>
+            <w:noProof/>
+          </w:rPr>
+          <w:t>North-</w:t>
+        </w:r>
+        <w:r>
+          <w:rPr>
+            <w:iCs/>
+            <w:noProof/>
+          </w:rPr>
+          <w:t xml:space="preserve">West of Salar Grande. The maximum (red) and minimum (blue) temperature (A) and </w:t>
+        </w:r>
+        <w:r>
+          <w:rPr>
+            <w:iCs/>
+            <w:noProof/>
+          </w:rPr>
+          <w:t xml:space="preserve">relative </w:t>
+        </w:r>
+        <w:r>
+          <w:rPr>
+            <w:iCs/>
+            <w:noProof/>
+          </w:rPr>
+          <w:t xml:space="preserve">humidity (B) values, </w:t>
+        </w:r>
+        <w:r>
+          <w:rPr>
+            <w:iCs/>
+            <w:noProof/>
+          </w:rPr>
+          <w:t>and</w:t>
+        </w:r>
+        <w:r>
+          <w:rPr>
+            <w:iCs/>
+            <w:noProof/>
+          </w:rPr>
+          <w:t xml:space="preserve"> total daily precipitation (C)</w:t>
+        </w:r>
+        <w:r>
+          <w:rPr>
+            <w:iCs/>
+            <w:noProof/>
+          </w:rPr>
+          <w:t>,</w:t>
+        </w:r>
+        <w:r>
+          <w:rPr>
+            <w:iCs/>
+            <w:noProof/>
+          </w:rPr>
+          <w:t xml:space="preserve"> are plotted for each date along the x-axis. Colors denote the year (2014-2017), x-ticks denote months, </w:t>
+        </w:r>
+        <w:r>
+          <w:rPr>
+            <w:iCs/>
+            <w:noProof/>
+          </w:rPr>
+          <w:t xml:space="preserve">black </w:t>
+        </w:r>
+        <w:r>
+          <w:rPr>
+            <w:iCs/>
+            <w:noProof/>
+          </w:rPr>
+          <w:t xml:space="preserve">arrows show the main sampling dates </w:t>
+        </w:r>
+        <w:r>
+          <w:rPr>
+            <w:iCs/>
+            <w:noProof/>
+          </w:rPr>
+          <w:t xml:space="preserve">at </w:t>
+        </w:r>
+        <w:r>
+          <w:rPr>
+            <w:iCs/>
+            <w:noProof/>
+          </w:rPr>
+          <w:t>Site 1</w:t>
+        </w:r>
+        <w:r>
+          <w:rPr>
+            <w:iCs/>
+            <w:noProof/>
+          </w:rPr>
+          <w:t>, and whi</w:t>
+        </w:r>
+        <w:r>
+          <w:rPr>
+            <w:iCs/>
+            <w:noProof/>
+          </w:rPr>
+          <w:t>t</w:t>
+        </w:r>
+        <w:r>
+          <w:rPr>
+            <w:iCs/>
+            <w:noProof/>
+          </w:rPr>
+          <w:t>e arrows show the sampling dates at Site 2</w:t>
+        </w:r>
+        <w:r>
+          <w:rPr>
+            <w:iCs/>
+            <w:noProof/>
+          </w:rPr>
+          <w:t>.</w:t>
+        </w:r>
+      </w:ins>
     </w:p>
     <w:p>
       <w:pPr>
@@ -453,83 +470,95 @@
         <w:spacing w:before="0"/>
         <w:ind w:left="360" w:right="-633" w:firstLine="0"/>
         <w:rPr>
+          <w:ins w:id="14" w:author="Gherman Uritskiy" w:date="2019-04-10T12:43:00Z"/>
+          <w:noProof/>
+        </w:rPr>
+      </w:pPr>
+    </w:p>
+    <w:p>
+      <w:pPr>
+        <w:pStyle w:val="Acknowledgement"/>
+        <w:spacing w:before="0"/>
+        <w:ind w:left="360" w:right="-633" w:firstLine="0"/>
+        <w:rPr>
           <w:iCs/>
           <w:noProof/>
         </w:rPr>
       </w:pPr>
-      <w:r>
-        <w:rPr>
-          <w:b/>
-        </w:rPr>
-        <w:t>Fig. S</w:t>
-      </w:r>
-      <w:ins w:id="31" w:author="German Uritskiy" w:date="2019-03-19T10:09:00Z">
+      <w:ins w:id="15" w:author="Gherman Uritskiy" w:date="2019-04-10T12:43:00Z">
         <w:r>
           <w:rPr>
             <w:b/>
           </w:rPr>
-          <w:t>2</w:t>
+          <w:t>Fig. S</w:t>
+        </w:r>
+        <w:r>
+          <w:rPr>
+            <w:b/>
+          </w:rPr>
+          <w:t>3</w:t>
+        </w:r>
+        <w:r>
+          <w:rPr>
+            <w:b/>
+          </w:rPr>
+          <w:t>.</w:t>
+        </w:r>
+        <w:r>
+          <w:rPr>
+            <w:b/>
+          </w:rPr>
+          <w:t xml:space="preserve"> </w:t>
         </w:r>
       </w:ins>
-      <w:del w:id="32" w:author="German Uritskiy" w:date="2019-03-19T10:09:00Z">
-        <w:r>
-          <w:rPr>
-            <w:b/>
-          </w:rPr>
-          <w:delText>2</w:delText>
-        </w:r>
-      </w:del>
-      <w:r>
-        <w:rPr>
-          <w:b/>
-        </w:rPr>
-        <w:t>.</w:t>
-      </w:r>
-      <w:r>
-        <w:rPr>
-          <w:b/>
-        </w:rPr>
-        <w:t xml:space="preserve"> </w:t>
-      </w:r>
       <w:r>
         <w:rPr>
           <w:iCs/>
           <w:noProof/>
         </w:rPr>
-        <w:t>Taxonomic composition differences between halite samples harvested from Site 1 at different dates, infeed from 16S r</w:t>
-      </w:r>
-      <w:ins w:id="33" w:author="German Uritskiy" w:date="2019-03-15T12:32:00Z">
-        <w:r>
-          <w:rPr>
-            <w:iCs/>
-            <w:noProof/>
-          </w:rPr>
-          <w:t>R</w:t>
+        <w:t xml:space="preserve">Taxonomic composition </w:t>
+      </w:r>
+      <w:del w:id="16" w:author="Gherman Uritskiy" w:date="2019-04-10T12:43:00Z">
+        <w:r>
+          <w:rPr>
+            <w:iCs/>
+            <w:noProof/>
+          </w:rPr>
+          <w:delText>differences between</w:delText>
+        </w:r>
+      </w:del>
+      <w:ins w:id="17" w:author="Gherman Uritskiy" w:date="2019-04-10T12:43:00Z">
+        <w:r>
+          <w:rPr>
+            <w:iCs/>
+            <w:noProof/>
+          </w:rPr>
+          <w:t>of</w:t>
         </w:r>
       </w:ins>
-      <w:del w:id="34" w:author="German Uritskiy" w:date="2019-03-15T12:32:00Z">
-        <w:r>
-          <w:rPr>
-            <w:iCs/>
-            <w:noProof/>
-          </w:rPr>
-          <w:delText>D</w:delText>
-        </w:r>
-      </w:del>
       <w:r>
         <w:rPr>
           <w:iCs/>
           <w:noProof/>
         </w:rPr>
-        <w:t xml:space="preserve">NA </w:t>
-      </w:r>
-      <w:ins w:id="35" w:author="German Uritskiy" w:date="2019-03-15T12:32:00Z">
-        <w:r>
-          <w:rPr>
-            <w:iCs/>
-            <w:noProof/>
-          </w:rPr>
-          <w:t xml:space="preserve">gene </w:t>
+        <w:t xml:space="preserve"> halite </w:t>
+      </w:r>
+      <w:del w:id="18" w:author="Gherman Uritskiy" w:date="2019-04-10T12:43:00Z">
+        <w:r>
+          <w:rPr>
+            <w:iCs/>
+            <w:noProof/>
+          </w:rPr>
+          <w:delText>samples harvested</w:delText>
+        </w:r>
+      </w:del>
+      <w:ins w:id="19" w:author="Gherman Uritskiy" w:date="2019-04-10T12:43:00Z">
+        <w:r>
+          <w:rPr>
+            <w:iCs/>
+            <w:noProof/>
+          </w:rPr>
+          <w:t>nodules</w:t>
         </w:r>
       </w:ins>
       <w:r>
@@ -537,47 +566,59 @@
           <w:iCs/>
           <w:noProof/>
         </w:rPr>
-        <w:t xml:space="preserve">sequences clustered into OTUs at 97% identity and visualized through (A-D) relative abundance of </w:t>
-      </w:r>
-      <w:del w:id="36" w:author="German Uritskiy" w:date="2019-03-19T16:14:00Z">
-        <w:r>
-          <w:rPr>
-            <w:iCs/>
-            <w:noProof/>
-          </w:rPr>
-          <w:delText xml:space="preserve">major differentially abundant </w:delText>
-        </w:r>
-      </w:del>
+        <w:t xml:space="preserve"> from</w:t>
+      </w:r>
       <w:r>
         <w:rPr>
           <w:iCs/>
           <w:noProof/>
         </w:rPr>
-        <w:t xml:space="preserve">phyla </w:t>
-      </w:r>
-      <w:ins w:id="37" w:author="German Uritskiy" w:date="2019-03-19T16:15:00Z">
-        <w:r>
-          <w:rPr>
-            <w:iCs/>
-            <w:noProof/>
-          </w:rPr>
-          <w:t xml:space="preserve">whose abundnace signifficantly shifter after the rain </w:t>
-        </w:r>
-      </w:ins>
+        <w:t xml:space="preserve"> </w:t>
+      </w:r>
       <w:r>
         <w:rPr>
           <w:iCs/>
           <w:noProof/>
         </w:rPr>
-        <w:t>and a (E) PC</w:t>
-      </w:r>
-      <w:ins w:id="38" w:author="German Uritskiy" w:date="2019-03-18T15:44:00Z">
-        <w:r>
-          <w:rPr>
-            <w:iCs/>
-            <w:noProof/>
-          </w:rPr>
-          <w:t>o</w:t>
+        <w:t xml:space="preserve">Site 1 </w:t>
+      </w:r>
+      <w:del w:id="20" w:author="Gherman Uritskiy" w:date="2019-04-10T12:43:00Z">
+        <w:r>
+          <w:rPr>
+            <w:iCs/>
+            <w:noProof/>
+          </w:rPr>
+          <w:delText>at different dates, infeed</w:delText>
+        </w:r>
+      </w:del>
+      <w:ins w:id="21" w:author="Gherman Uritskiy" w:date="2019-04-10T12:43:00Z">
+        <w:r>
+          <w:rPr>
+            <w:iCs/>
+            <w:noProof/>
+          </w:rPr>
+          <w:t>over time</w:t>
+        </w:r>
+        <w:r>
+          <w:rPr>
+            <w:iCs/>
+            <w:noProof/>
+          </w:rPr>
+          <w:t xml:space="preserve"> infe</w:t>
+        </w:r>
+        <w:r>
+          <w:rPr>
+            <w:iCs/>
+            <w:noProof/>
+          </w:rPr>
+          <w:t>rr</w:t>
+        </w:r>
+        <w:r>
+          <w:rPr>
+            <w:iCs/>
+            <w:noProof/>
+          </w:rPr>
+          <w:t>ed</w:t>
         </w:r>
       </w:ins>
       <w:r>
@@ -585,7 +626,233 @@
           <w:iCs/>
           <w:noProof/>
         </w:rPr>
-        <w:t xml:space="preserve">A plot of a Weighted Unifrac dissimilarity matrix comparing taxonomic composition. </w:t>
+        <w:t xml:space="preserve"> from 16S </w:t>
+      </w:r>
+      <w:del w:id="22" w:author="Gherman Uritskiy" w:date="2019-04-10T12:43:00Z">
+        <w:r>
+          <w:rPr>
+            <w:iCs/>
+            <w:noProof/>
+          </w:rPr>
+          <w:delText>rDNA</w:delText>
+        </w:r>
+      </w:del>
+      <w:ins w:id="23" w:author="Gherman Uritskiy" w:date="2019-04-10T12:43:00Z">
+        <w:r>
+          <w:rPr>
+            <w:iCs/>
+            <w:noProof/>
+          </w:rPr>
+          <w:t>r</w:t>
+        </w:r>
+        <w:r>
+          <w:rPr>
+            <w:iCs/>
+            <w:noProof/>
+          </w:rPr>
+          <w:t>R</w:t>
+        </w:r>
+        <w:r>
+          <w:rPr>
+            <w:iCs/>
+            <w:noProof/>
+          </w:rPr>
+          <w:t xml:space="preserve">NA </w:t>
+        </w:r>
+        <w:r>
+          <w:rPr>
+            <w:iCs/>
+            <w:noProof/>
+          </w:rPr>
+          <w:t>gene</w:t>
+        </w:r>
+      </w:ins>
+      <w:r>
+        <w:rPr>
+          <w:iCs/>
+          <w:noProof/>
+        </w:rPr>
+        <w:t xml:space="preserve"> </w:t>
+      </w:r>
+      <w:r>
+        <w:rPr>
+          <w:iCs/>
+          <w:noProof/>
+        </w:rPr>
+        <w:t xml:space="preserve">sequences clustered into OTUs at 97% identity and visualized through (A-D) relative abundance of </w:t>
+      </w:r>
+      <w:del w:id="24" w:author="Gherman Uritskiy" w:date="2019-04-10T12:43:00Z">
+        <w:r>
+          <w:rPr>
+            <w:iCs/>
+            <w:noProof/>
+          </w:rPr>
+          <w:delText>major differentially abundant phyla</w:delText>
+        </w:r>
+      </w:del>
+      <w:ins w:id="25" w:author="Gherman Uritskiy" w:date="2019-04-10T12:43:00Z">
+        <w:r>
+          <w:rPr>
+            <w:iCs/>
+            <w:noProof/>
+          </w:rPr>
+          <w:t>phyla</w:t>
+        </w:r>
+        <w:r>
+          <w:rPr>
+            <w:iCs/>
+            <w:noProof/>
+          </w:rPr>
+          <w:t xml:space="preserve"> (</w:t>
+        </w:r>
+        <w:bookmarkStart w:id="26" w:name="OLE_LINK1"/>
+        <w:bookmarkStart w:id="27" w:name="OLE_LINK2"/>
+        <w:r>
+          <w:rPr>
+            <w:iCs/>
+            <w:noProof/>
+          </w:rPr>
+          <w:t>Chloroplast was used as</w:t>
+        </w:r>
+        <w:r>
+          <w:rPr>
+            <w:iCs/>
+            <w:noProof/>
+          </w:rPr>
+          <w:t xml:space="preserve"> a proxy for </w:t>
+        </w:r>
+        <w:r>
+          <w:rPr>
+            <w:iCs/>
+            <w:noProof/>
+          </w:rPr>
+          <w:t>Chlorophyta</w:t>
+        </w:r>
+        <w:r>
+          <w:rPr>
+            <w:iCs/>
+            <w:noProof/>
+          </w:rPr>
+          <w:t xml:space="preserve"> </w:t>
+        </w:r>
+        <w:r>
+          <w:rPr>
+            <w:iCs/>
+            <w:noProof/>
+          </w:rPr>
+          <w:t xml:space="preserve">and </w:t>
+        </w:r>
+        <w:r>
+          <w:rPr>
+            <w:iCs/>
+            <w:noProof/>
+          </w:rPr>
+          <w:t>Halobacteria was the only class of Euyarchaeota</w:t>
+        </w:r>
+        <w:r>
+          <w:rPr>
+            <w:iCs/>
+            <w:noProof/>
+          </w:rPr>
+          <w:t>)</w:t>
+        </w:r>
+        <w:bookmarkEnd w:id="26"/>
+        <w:bookmarkEnd w:id="27"/>
+        <w:r>
+          <w:rPr>
+            <w:iCs/>
+            <w:noProof/>
+          </w:rPr>
+          <w:t xml:space="preserve"> </w:t>
+        </w:r>
+        <w:r>
+          <w:rPr>
+            <w:iCs/>
+            <w:noProof/>
+          </w:rPr>
+          <w:t>whose abund</w:t>
+        </w:r>
+        <w:r>
+          <w:rPr>
+            <w:iCs/>
+            <w:noProof/>
+          </w:rPr>
+          <w:t>an</w:t>
+        </w:r>
+        <w:r>
+          <w:rPr>
+            <w:iCs/>
+            <w:noProof/>
+          </w:rPr>
+          <w:t>ce significantly shifte</w:t>
+        </w:r>
+        <w:r>
+          <w:rPr>
+            <w:iCs/>
+            <w:noProof/>
+          </w:rPr>
+          <w:t>d</w:t>
+        </w:r>
+        <w:r>
+          <w:rPr>
+            <w:iCs/>
+            <w:noProof/>
+          </w:rPr>
+          <w:t xml:space="preserve"> after the rain</w:t>
+        </w:r>
+      </w:ins>
+      <w:r>
+        <w:rPr>
+          <w:iCs/>
+          <w:noProof/>
+        </w:rPr>
+        <w:t xml:space="preserve"> </w:t>
+      </w:r>
+      <w:r>
+        <w:rPr>
+          <w:iCs/>
+          <w:noProof/>
+        </w:rPr>
+        <w:t xml:space="preserve">and a (E) </w:t>
+      </w:r>
+      <w:del w:id="28" w:author="Gherman Uritskiy" w:date="2019-04-10T12:43:00Z">
+        <w:r>
+          <w:rPr>
+            <w:iCs/>
+            <w:noProof/>
+          </w:rPr>
+          <w:delText>PCA</w:delText>
+        </w:r>
+      </w:del>
+      <w:ins w:id="29" w:author="Gherman Uritskiy" w:date="2019-04-10T12:43:00Z">
+        <w:r>
+          <w:rPr>
+            <w:iCs/>
+            <w:noProof/>
+          </w:rPr>
+          <w:t>PC</w:t>
+        </w:r>
+        <w:r>
+          <w:rPr>
+            <w:iCs/>
+            <w:noProof/>
+          </w:rPr>
+          <w:t>o</w:t>
+        </w:r>
+        <w:r>
+          <w:rPr>
+            <w:iCs/>
+            <w:noProof/>
+          </w:rPr>
+          <w:t>A</w:t>
+        </w:r>
+      </w:ins>
+      <w:r>
+        <w:rPr>
+          <w:iCs/>
+          <w:noProof/>
+        </w:rPr>
+        <w:t xml:space="preserve"> plot of a Weighted Unifrac dissimilarity matrix comparing taxonomic composition. </w:t>
       </w:r>
       <w:r>
         <w:rPr>
@@ -607,31 +874,27 @@
         <w:pStyle w:val="SMHeading"/>
         <w:ind w:left="360" w:right="-633"/>
         <w:rPr>
-          <w:ins w:id="39" w:author="German Uritskiy" w:date="2019-03-21T11:15:00Z"/>
           <w:b w:val="0"/>
           <w:iCs/>
           <w:noProof/>
-          <w:rPrChange w:id="40" w:author="German Uritskiy" w:date="2019-03-21T11:15:00Z">
-            <w:rPr>
-              <w:ins w:id="41" w:author="German Uritskiy" w:date="2019-03-21T11:15:00Z"/>
-              <w:b w:val="0"/>
-            </w:rPr>
-          </w:rPrChange>
-        </w:rPr>
-      </w:pPr>
-      <w:r>
-        <w:t>Fig. S</w:t>
-      </w:r>
-      <w:ins w:id="42" w:author="German Uritskiy" w:date="2019-03-19T10:09:00Z">
-        <w:r>
-          <w:t>3</w:t>
+        </w:rPr>
+      </w:pPr>
+      <w:r>
+        <w:t xml:space="preserve">Fig. </w:t>
+      </w:r>
+      <w:del w:id="30" w:author="Gherman Uritskiy" w:date="2019-04-10T12:43:00Z">
+        <w:r>
+          <w:delText>S2</w:delText>
+        </w:r>
+      </w:del>
+      <w:ins w:id="31" w:author="Gherman Uritskiy" w:date="2019-04-10T12:43:00Z">
+        <w:r>
+          <w:t>S</w:t>
+        </w:r>
+        <w:r>
+          <w:t>4</w:t>
         </w:r>
       </w:ins>
-      <w:del w:id="43" w:author="German Uritskiy" w:date="2019-03-19T10:09:00Z">
-        <w:r>
-          <w:delText>3</w:delText>
-        </w:r>
-      </w:del>
       <w:r>
         <w:t>.</w:t>
       </w:r>
@@ -647,16 +910,34 @@
           <w:iCs/>
           <w:noProof/>
         </w:rPr>
-        <w:t xml:space="preserve">Taxonomic composition differences between halite samples harvested </w:t>
-      </w:r>
-      <w:ins w:id="44" w:author="German Uritskiy" w:date="2019-03-21T11:17:00Z">
-        <w:r>
-          <w:rPr>
-            <w:b w:val="0"/>
-            <w:iCs/>
-            <w:noProof/>
-          </w:rPr>
-          <w:t xml:space="preserve">post-rain </w:t>
+        <w:t xml:space="preserve">Taxonomic composition </w:t>
+      </w:r>
+      <w:del w:id="32" w:author="Gherman Uritskiy" w:date="2019-04-10T12:43:00Z">
+        <w:r>
+          <w:rPr>
+            <w:b w:val="0"/>
+            <w:iCs/>
+            <w:noProof/>
+          </w:rPr>
+          <w:delText xml:space="preserve">differences between </w:delText>
+        </w:r>
+      </w:del>
+      <w:ins w:id="33" w:author="Gherman Uritskiy" w:date="2019-04-10T12:43:00Z">
+        <w:r>
+          <w:rPr>
+            <w:b w:val="0"/>
+            <w:iCs/>
+            <w:noProof/>
+          </w:rPr>
+          <w:t>of</w:t>
+        </w:r>
+        <w:r>
+          <w:rPr>
+            <w:b w:val="0"/>
+            <w:iCs/>
+            <w:noProof/>
+          </w:rPr>
+          <w:t xml:space="preserve"> </w:t>
         </w:r>
       </w:ins>
       <w:r>
@@ -665,16 +946,26 @@
           <w:iCs/>
           <w:noProof/>
         </w:rPr>
-        <w:t>from Site 2 at different dates post-rain, infe</w:t>
-      </w:r>
-      <w:ins w:id="45" w:author="German Uritskiy" w:date="2019-03-21T11:16:00Z">
-        <w:r>
-          <w:rPr>
-            <w:b w:val="0"/>
-            <w:iCs/>
-            <w:noProof/>
-          </w:rPr>
-          <w:t>r</w:t>
+        <w:t xml:space="preserve">halite </w:t>
+      </w:r>
+      <w:del w:id="34" w:author="Gherman Uritskiy" w:date="2019-04-10T12:43:00Z">
+        <w:r>
+          <w:rPr>
+            <w:b w:val="0"/>
+            <w:iCs/>
+            <w:noProof/>
+          </w:rPr>
+          <w:delText>samples</w:delText>
+        </w:r>
+      </w:del>
+      <w:ins w:id="35" w:author="Gherman Uritskiy" w:date="2019-04-10T12:43:00Z">
+        <w:r>
+          <w:rPr>
+            <w:b w:val="0"/>
+            <w:iCs/>
+            <w:noProof/>
+          </w:rPr>
+          <w:t>nodules</w:t>
         </w:r>
       </w:ins>
       <w:r>
@@ -683,44 +974,24 @@
           <w:iCs/>
           <w:noProof/>
         </w:rPr>
-        <w:t>ed from 16S r</w:t>
-      </w:r>
-      <w:ins w:id="46" w:author="German Uritskiy" w:date="2019-03-15T12:32:00Z">
-        <w:r>
-          <w:rPr>
-            <w:b w:val="0"/>
-            <w:iCs/>
-            <w:noProof/>
-          </w:rPr>
-          <w:t>R</w:t>
-        </w:r>
-      </w:ins>
-      <w:del w:id="47" w:author="German Uritskiy" w:date="2019-03-15T12:32:00Z">
-        <w:r>
-          <w:rPr>
-            <w:b w:val="0"/>
-            <w:iCs/>
-            <w:noProof/>
-          </w:rPr>
-          <w:delText>D</w:delText>
-        </w:r>
-      </w:del>
+        <w:t xml:space="preserve"> </w:t>
+      </w:r>
       <w:r>
         <w:rPr>
           <w:b w:val="0"/>
           <w:iCs/>
           <w:noProof/>
         </w:rPr>
-        <w:t xml:space="preserve">NA </w:t>
-      </w:r>
-      <w:ins w:id="48" w:author="German Uritskiy" w:date="2019-03-15T12:32:00Z">
-        <w:r>
-          <w:rPr>
-            <w:b w:val="0"/>
-            <w:iCs/>
-            <w:noProof/>
-          </w:rPr>
-          <w:t xml:space="preserve">gene </w:t>
+        <w:t xml:space="preserve">harvested </w:t>
+      </w:r>
+      <w:ins w:id="36" w:author="Gherman Uritskiy" w:date="2019-04-10T12:43:00Z">
+        <w:r>
+          <w:rPr>
+            <w:b w:val="0"/>
+            <w:iCs/>
+            <w:noProof/>
+          </w:rPr>
+          <w:t xml:space="preserve">post-rain </w:t>
         </w:r>
       </w:ins>
       <w:r>
@@ -729,64 +1000,110 @@
           <w:iCs/>
           <w:noProof/>
         </w:rPr>
-        <w:t>sequences clustered into OTUs at 97% identity and visualized through (A</w:t>
-      </w:r>
-      <w:del w:id="49" w:author="German Uritskiy" w:date="2019-03-21T11:16:00Z">
-        <w:r>
-          <w:rPr>
-            <w:b w:val="0"/>
-            <w:iCs/>
-            <w:noProof/>
-          </w:rPr>
-          <w:delText>-D</w:delText>
+        <w:t xml:space="preserve">from Site 2 </w:t>
+      </w:r>
+      <w:del w:id="37" w:author="Gherman Uritskiy" w:date="2019-04-10T12:43:00Z">
+        <w:r>
+          <w:rPr>
+            <w:b w:val="0"/>
+            <w:iCs/>
+            <w:noProof/>
+          </w:rPr>
+          <w:delText>at different dates post-rain, infeed</w:delText>
         </w:r>
       </w:del>
+      <w:ins w:id="38" w:author="Gherman Uritskiy" w:date="2019-04-10T12:43:00Z">
+        <w:r>
+          <w:rPr>
+            <w:b w:val="0"/>
+            <w:iCs/>
+            <w:noProof/>
+          </w:rPr>
+          <w:t>over time</w:t>
+        </w:r>
+        <w:r>
+          <w:rPr>
+            <w:b w:val="0"/>
+            <w:iCs/>
+            <w:noProof/>
+          </w:rPr>
+          <w:t>, infe</w:t>
+        </w:r>
+        <w:r>
+          <w:rPr>
+            <w:b w:val="0"/>
+            <w:iCs/>
+            <w:noProof/>
+          </w:rPr>
+          <w:t>r</w:t>
+        </w:r>
+        <w:r>
+          <w:rPr>
+            <w:b w:val="0"/>
+            <w:iCs/>
+            <w:noProof/>
+          </w:rPr>
+          <w:t>r</w:t>
+        </w:r>
+        <w:r>
+          <w:rPr>
+            <w:b w:val="0"/>
+            <w:iCs/>
+            <w:noProof/>
+          </w:rPr>
+          <w:t>ed</w:t>
+        </w:r>
+      </w:ins>
       <w:r>
         <w:rPr>
           <w:b w:val="0"/>
           <w:iCs/>
           <w:noProof/>
         </w:rPr>
-        <w:t xml:space="preserve">) relative abundance </w:t>
-      </w:r>
-      <w:del w:id="50" w:author="German Uritskiy" w:date="2019-03-21T11:16:00Z">
-        <w:r>
-          <w:rPr>
-            <w:b w:val="0"/>
-            <w:iCs/>
-            <w:noProof/>
-          </w:rPr>
-          <w:delText xml:space="preserve">of </w:delText>
+        <w:t xml:space="preserve"> from 16S </w:t>
+      </w:r>
+      <w:del w:id="39" w:author="Gherman Uritskiy" w:date="2019-04-10T12:43:00Z">
+        <w:r>
+          <w:rPr>
+            <w:b w:val="0"/>
+            <w:iCs/>
+            <w:noProof/>
+          </w:rPr>
+          <w:delText>rDNA</w:delText>
         </w:r>
       </w:del>
-      <w:del w:id="51" w:author="German Uritskiy" w:date="2019-03-19T16:14:00Z">
-        <w:r>
-          <w:rPr>
-            <w:b w:val="0"/>
-            <w:iCs/>
-            <w:noProof/>
-          </w:rPr>
-          <w:delText xml:space="preserve">major differentially abundant </w:delText>
-        </w:r>
-      </w:del>
-      <w:del w:id="52" w:author="German Uritskiy" w:date="2019-03-21T11:16:00Z">
-        <w:r>
-          <w:rPr>
-            <w:b w:val="0"/>
-            <w:iCs/>
-            <w:noProof/>
-          </w:rPr>
-          <w:delText>phyla and (E) a</w:delText>
-        </w:r>
-      </w:del>
-      <w:ins w:id="53" w:author="German Uritskiy" w:date="2019-03-21T11:16:00Z">
-        <w:r>
-          <w:rPr>
-            <w:b w:val="0"/>
-            <w:iCs/>
-            <w:noProof/>
-          </w:rPr>
-          <w:t>A</w:t>
+      <w:ins w:id="40" w:author="Gherman Uritskiy" w:date="2019-04-10T12:43:00Z">
+        <w:r>
+          <w:rPr>
+            <w:b w:val="0"/>
+            <w:iCs/>
+            <w:noProof/>
+          </w:rPr>
+          <w:t>r</w:t>
+        </w:r>
+        <w:r>
+          <w:rPr>
+            <w:b w:val="0"/>
+            <w:iCs/>
+            <w:noProof/>
+          </w:rPr>
+          <w:t>R</w:t>
+        </w:r>
+        <w:r>
+          <w:rPr>
+            <w:b w:val="0"/>
+            <w:iCs/>
+            <w:noProof/>
+          </w:rPr>
+          <w:t xml:space="preserve">NA </w:t>
+        </w:r>
+        <w:r>
+          <w:rPr>
+            <w:b w:val="0"/>
+            <w:iCs/>
+            <w:noProof/>
+          </w:rPr>
+          <w:t>gene</w:t>
         </w:r>
       </w:ins>
       <w:r>
@@ -795,34 +1112,120 @@
           <w:iCs/>
           <w:noProof/>
         </w:rPr>
-        <w:t>rchaea</w:t>
-      </w:r>
-      <w:ins w:id="54" w:author="German Uritskiy" w:date="2019-03-21T11:16:00Z">
-        <w:r>
-          <w:rPr>
-            <w:b w:val="0"/>
-            <w:iCs/>
-            <w:noProof/>
-          </w:rPr>
-          <w:t>, and (B) PCoA projection of the Weighted Unifrac dissimilarity matrix</w:t>
-        </w:r>
-      </w:ins>
-      <w:del w:id="55" w:author="German Uritskiy" w:date="2019-03-21T11:16:00Z">
-        <w:r>
-          <w:rPr>
-            <w:b w:val="0"/>
-            <w:iCs/>
-            <w:noProof/>
-          </w:rPr>
-          <w:delText xml:space="preserve"> abundance</w:delText>
-        </w:r>
-      </w:del>
+        <w:t xml:space="preserve"> </w:t>
+      </w:r>
       <w:r>
         <w:rPr>
           <w:b w:val="0"/>
           <w:iCs/>
           <w:noProof/>
         </w:rPr>
+        <w:t>sequences clustered into OTUs at 97% identity and visualized through (A</w:t>
+      </w:r>
+      <w:del w:id="41" w:author="Gherman Uritskiy" w:date="2019-04-10T12:43:00Z">
+        <w:r>
+          <w:rPr>
+            <w:b w:val="0"/>
+            <w:iCs/>
+            <w:noProof/>
+          </w:rPr>
+          <w:delText>-D</w:delText>
+        </w:r>
+      </w:del>
+      <w:r>
+        <w:rPr>
+          <w:b w:val="0"/>
+          <w:iCs/>
+          <w:noProof/>
+        </w:rPr>
+        <w:t>) relative abundance</w:t>
+      </w:r>
+      <w:r>
+        <w:rPr>
+          <w:b w:val="0"/>
+          <w:iCs/>
+          <w:noProof/>
+        </w:rPr>
+        <w:t xml:space="preserve"> of</w:t>
+      </w:r>
+      <w:r>
+        <w:rPr>
+          <w:b w:val="0"/>
+          <w:iCs/>
+          <w:noProof/>
+        </w:rPr>
+        <w:t xml:space="preserve"> </w:t>
+      </w:r>
+      <w:del w:id="42" w:author="Gherman Uritskiy" w:date="2019-04-10T12:43:00Z">
+        <w:r>
+          <w:rPr>
+            <w:b w:val="0"/>
+            <w:iCs/>
+            <w:noProof/>
+          </w:rPr>
+          <w:delText>major differentially abundant phyla</w:delText>
+        </w:r>
+      </w:del>
+      <w:ins w:id="43" w:author="Gherman Uritskiy" w:date="2019-04-10T12:43:00Z">
+        <w:r>
+          <w:rPr>
+            <w:b w:val="0"/>
+            <w:iCs/>
+            <w:noProof/>
+          </w:rPr>
+          <w:t>A</w:t>
+        </w:r>
+        <w:r>
+          <w:rPr>
+            <w:b w:val="0"/>
+            <w:iCs/>
+            <w:noProof/>
+          </w:rPr>
+          <w:t>rchaea</w:t>
+        </w:r>
+        <w:r>
+          <w:rPr>
+            <w:b w:val="0"/>
+            <w:iCs/>
+            <w:noProof/>
+          </w:rPr>
+          <w:t>,</w:t>
+        </w:r>
+      </w:ins>
+      <w:r>
+        <w:rPr>
+          <w:b w:val="0"/>
+          <w:iCs/>
+          <w:noProof/>
+        </w:rPr>
+        <w:t xml:space="preserve"> and (</w:t>
+      </w:r>
+      <w:del w:id="44" w:author="Gherman Uritskiy" w:date="2019-04-10T12:43:00Z">
+        <w:r>
+          <w:rPr>
+            <w:b w:val="0"/>
+            <w:iCs/>
+            <w:noProof/>
+          </w:rPr>
+          <w:delText>E) archaea abundance</w:delText>
+        </w:r>
+      </w:del>
+      <w:ins w:id="45" w:author="Gherman Uritskiy" w:date="2019-04-10T12:43:00Z">
+        <w:r>
+          <w:rPr>
+            <w:b w:val="0"/>
+            <w:iCs/>
+            <w:noProof/>
+          </w:rPr>
+          <w:t>B) PCoA projection of the Weighted Unifrac dissimilarity matrix</w:t>
+        </w:r>
+      </w:ins>
+      <w:r>
+        <w:rPr>
+          <w:b w:val="0"/>
+          <w:iCs/>
+          <w:noProof/>
+        </w:rPr>
         <w:t xml:space="preserve">. </w:t>
       </w:r>
       <w:r>
@@ -847,15 +1250,24 @@
         <w:pStyle w:val="SMHeading"/>
         <w:ind w:left="360" w:right="-633"/>
         <w:rPr>
+          <w:ins w:id="46" w:author="Gherman Uritskiy" w:date="2019-04-10T12:43:00Z"/>
           <w:b w:val="0"/>
         </w:rPr>
       </w:pPr>
-      <w:ins w:id="56" w:author="German Uritskiy" w:date="2019-03-21T11:15:00Z">
-        <w:r>
-          <w:t>Fig. S</w:t>
-        </w:r>
-        <w:r>
-          <w:t>4</w:t>
+      <w:r>
+        <w:t xml:space="preserve">Fig. </w:t>
+      </w:r>
+      <w:del w:id="47" w:author="Gherman Uritskiy" w:date="2019-04-10T12:43:00Z">
+        <w:r>
+          <w:delText>S3</w:delText>
+        </w:r>
+      </w:del>
+      <w:ins w:id="48" w:author="Gherman Uritskiy" w:date="2019-04-10T12:43:00Z">
+        <w:r>
+          <w:t>S</w:t>
+        </w:r>
+        <w:r>
+          <w:t>5</w:t>
         </w:r>
         <w:r>
           <w:t>.</w:t>
@@ -866,15 +1278,45 @@
           </w:rPr>
           <w:t xml:space="preserve"> </w:t>
         </w:r>
-      </w:ins>
-      <w:ins w:id="57" w:author="German Uritskiy" w:date="2019-03-21T11:17:00Z">
-        <w:r>
-          <w:rPr>
-            <w:b w:val="0"/>
-            <w:iCs/>
-            <w:noProof/>
-          </w:rPr>
-          <w:t xml:space="preserve">Taxonomic composition differences between halite samples harvested </w:t>
+        <w:r>
+          <w:rPr>
+            <w:b w:val="0"/>
+            <w:iCs/>
+            <w:noProof/>
+          </w:rPr>
+          <w:t xml:space="preserve">Taxonomic composition </w:t>
+        </w:r>
+        <w:r>
+          <w:rPr>
+            <w:b w:val="0"/>
+            <w:iCs/>
+            <w:noProof/>
+          </w:rPr>
+          <w:t>of</w:t>
+        </w:r>
+        <w:r>
+          <w:rPr>
+            <w:b w:val="0"/>
+            <w:iCs/>
+            <w:noProof/>
+          </w:rPr>
+          <w:t xml:space="preserve"> halite </w:t>
+        </w:r>
+        <w:r>
+          <w:rPr>
+            <w:b w:val="0"/>
+            <w:iCs/>
+            <w:noProof/>
+          </w:rPr>
+          <w:t>nodules</w:t>
+        </w:r>
+        <w:r>
+          <w:rPr>
+            <w:b w:val="0"/>
+            <w:iCs/>
+            <w:noProof/>
+          </w:rPr>
+          <w:t xml:space="preserve"> harvested </w:t>
         </w:r>
         <w:r>
           <w:rPr>
@@ -890,7 +1332,23 @@
             <w:iCs/>
             <w:noProof/>
           </w:rPr>
-          <w:t>from Site 2 at different dates post-rain, infe</w:t>
+          <w:t xml:space="preserve">from Site 2 </w:t>
+        </w:r>
+        <w:r>
+          <w:rPr>
+            <w:b w:val="0"/>
+            <w:iCs/>
+            <w:noProof/>
+          </w:rPr>
+          <w:t>over time</w:t>
+        </w:r>
+        <w:r>
+          <w:rPr>
+            <w:b w:val="0"/>
+            <w:iCs/>
+            <w:noProof/>
+          </w:rPr>
+          <w:t>, infe</w:t>
         </w:r>
         <w:r>
           <w:rPr>
@@ -906,6 +1364,14 @@
             <w:iCs/>
             <w:noProof/>
           </w:rPr>
+          <w:t>r</w:t>
+        </w:r>
+        <w:r>
+          <w:rPr>
+            <w:b w:val="0"/>
+            <w:iCs/>
+            <w:noProof/>
+          </w:rPr>
           <w:t>ed from 16S r</w:t>
         </w:r>
         <w:r>
@@ -948,38 +1414,46 @@
           </w:rPr>
           <w:t xml:space="preserve">the </w:t>
         </w:r>
-      </w:ins>
-      <w:ins w:id="58" w:author="German Uritskiy" w:date="2019-03-21T11:15:00Z">
-        <w:r>
-          <w:rPr>
-            <w:b w:val="0"/>
-            <w:iCs/>
-            <w:noProof/>
-          </w:rPr>
-          <w:t xml:space="preserve">relative abundance of </w:t>
-        </w:r>
-      </w:ins>
-      <w:ins w:id="59" w:author="German Uritskiy" w:date="2019-03-21T11:17:00Z">
-        <w:r>
-          <w:rPr>
-            <w:b w:val="0"/>
-            <w:iCs/>
-            <w:noProof/>
-          </w:rPr>
-          <w:t xml:space="preserve">four of the dominant </w:t>
-        </w:r>
-      </w:ins>
-      <w:ins w:id="60" w:author="German Uritskiy" w:date="2019-03-21T11:15:00Z">
-        <w:r>
-          <w:rPr>
-            <w:b w:val="0"/>
-            <w:iCs/>
-            <w:noProof/>
-          </w:rPr>
-          <w:t xml:space="preserve">phyla </w:t>
-        </w:r>
-      </w:ins>
-      <w:ins w:id="61" w:author="German Uritskiy" w:date="2019-03-21T11:17:00Z">
+        <w:r>
+          <w:rPr>
+            <w:b w:val="0"/>
+            <w:iCs/>
+            <w:noProof/>
+          </w:rPr>
+          <w:t>relative abundance of dominant p</w:t>
+        </w:r>
+        <w:r>
+          <w:rPr>
+            <w:b w:val="0"/>
+            <w:iCs/>
+            <w:noProof/>
+          </w:rPr>
+          <w:t xml:space="preserve">hyla </w:t>
+        </w:r>
+        <w:r>
+          <w:rPr>
+            <w:b w:val="0"/>
+            <w:iCs/>
+            <w:noProof/>
+          </w:rPr>
+          <w:t xml:space="preserve">(Chloroplast was used as a proxy for Chlorophyta and Halobacteria was the only class </w:t>
+        </w:r>
+        <w:r>
+          <w:rPr>
+            <w:b w:val="0"/>
+            <w:iCs/>
+            <w:noProof/>
+          </w:rPr>
+          <w:t>of</w:t>
+        </w:r>
+        <w:r>
+          <w:rPr>
+            <w:b w:val="0"/>
+            <w:iCs/>
+            <w:noProof/>
+          </w:rPr>
+          <w:t xml:space="preserve"> Euyarchaeota) </w:t>
+        </w:r>
         <w:r>
           <w:rPr>
             <w:b w:val="0"/>
@@ -988,15 +1462,21 @@
           </w:rPr>
           <w:t xml:space="preserve">(A-D) </w:t>
         </w:r>
-      </w:ins>
-      <w:ins w:id="62" w:author="German Uritskiy" w:date="2019-03-21T11:15:00Z">
         <w:r>
           <w:rPr>
             <w:b w:val="0"/>
             <w:color w:val="282625"/>
             <w:shd w:val="clear" w:color="auto" w:fill="FFFFFF"/>
           </w:rPr>
-          <w:t>Error bars represent standard deviation; significance b</w:t>
+          <w:t>Error bars represent standard</w:t>
+        </w:r>
+        <w:r>
+          <w:rPr>
+            <w:b w:val="0"/>
+            <w:color w:val="282625"/>
+            <w:shd w:val="clear" w:color="auto" w:fill="FFFFFF"/>
+          </w:rPr>
+          <w:t xml:space="preserve"> deviation; significance b</w:t>
         </w:r>
         <w:r>
           <w:rPr>
@@ -1016,19 +1496,14 @@
           <w:b w:val="0"/>
         </w:rPr>
       </w:pPr>
-      <w:r>
-        <w:t>Fig. S</w:t>
-      </w:r>
-      <w:ins w:id="63" w:author="German Uritskiy" w:date="2019-03-19T10:09:00Z">
-        <w:r>
-          <w:t>5</w:t>
+      <w:ins w:id="49" w:author="Gherman Uritskiy" w:date="2019-04-10T12:43:00Z">
+        <w:r>
+          <w:t>Fig. S</w:t>
+        </w:r>
+        <w:r>
+          <w:t>6</w:t>
         </w:r>
       </w:ins>
-      <w:del w:id="64" w:author="German Uritskiy" w:date="2019-03-19T10:09:00Z">
-        <w:r>
-          <w:delText>4</w:delText>
-        </w:r>
-      </w:del>
       <w:r>
         <w:t>.</w:t>
       </w:r>
@@ -1085,18 +1560,21 @@
         </w:rPr>
       </w:pPr>
       <w:r>
-        <w:t>Fig. S</w:t>
-      </w:r>
-      <w:ins w:id="65" w:author="German Uritskiy" w:date="2019-03-19T10:09:00Z">
-        <w:r>
-          <w:t>6</w:t>
+        <w:t xml:space="preserve">Fig. </w:t>
+      </w:r>
+      <w:del w:id="50" w:author="Gherman Uritskiy" w:date="2019-04-10T12:43:00Z">
+        <w:r>
+          <w:delText>S4</w:delText>
+        </w:r>
+      </w:del>
+      <w:ins w:id="51" w:author="Gherman Uritskiy" w:date="2019-04-10T12:43:00Z">
+        <w:r>
+          <w:t>S</w:t>
+        </w:r>
+        <w:r>
+          <w:t>7</w:t>
         </w:r>
       </w:ins>
-      <w:del w:id="66" w:author="German Uritskiy" w:date="2019-03-19T10:09:00Z">
-        <w:r>
-          <w:delText>5</w:delText>
-        </w:r>
-      </w:del>
       <w:r>
         <w:t>.</w:t>
       </w:r>
@@ -1144,18 +1622,36 @@
         <w:pStyle w:val="SMcaption"/>
         <w:ind w:left="360"/>
         <w:rPr>
-          <w:del w:id="67" w:author="German Uritskiy" w:date="2019-03-21T11:18:00Z"/>
           <w:szCs w:val="24"/>
         </w:rPr>
-        <w:pPrChange w:id="68" w:author="German Uritskiy" w:date="2019-03-21T11:18:00Z">
-          <w:pPr/>
-        </w:pPrChange>
       </w:pPr>
       <w:r>
         <w:rPr>
           <w:b/>
         </w:rPr>
-        <w:t>Table S1.</w:t>
+        <w:t xml:space="preserve">Table </w:t>
+      </w:r>
+      <w:del w:id="52" w:author="Gherman Uritskiy" w:date="2019-04-10T12:43:00Z">
+        <w:r>
+          <w:rPr>
+            <w:b/>
+          </w:rPr>
+          <w:delText>S5</w:delText>
+        </w:r>
+      </w:del>
+      <w:ins w:id="53" w:author="Gherman Uritskiy" w:date="2019-04-10T12:43:00Z">
+        <w:r>
+          <w:rPr>
+            <w:b/>
+          </w:rPr>
+          <w:t>S1</w:t>
+        </w:r>
+      </w:ins>
+      <w:r>
+        <w:rPr>
+          <w:b/>
+        </w:rPr>
+        <w:t>.</w:t>
       </w:r>
       <w:r>
         <w:t xml:space="preserve"> </w:t>
@@ -1172,9 +1668,15 @@
         <w:pStyle w:val="SMcaption"/>
         <w:ind w:left="360"/>
         <w:rPr>
-          <w:ins w:id="69" w:author="German Uritskiy" w:date="2019-03-21T11:18:00Z"/>
           <w:szCs w:val="24"/>
         </w:rPr>
+        <w:pPrChange w:id="54" w:author="Gherman Uritskiy" w:date="2019-04-10T12:43:00Z">
+          <w:pPr>
+            <w:pStyle w:val="SOMContent"/>
+            <w:spacing w:before="0"/>
+            <w:ind w:left="720" w:right="-633"/>
+          </w:pPr>
+        </w:pPrChange>
       </w:pPr>
     </w:p>
     <w:p>
@@ -1182,35 +1684,36 @@
         <w:pStyle w:val="SMcaption"/>
         <w:ind w:left="360"/>
         <w:rPr>
-          <w:ins w:id="70" w:author="German Uritskiy" w:date="2019-03-21T11:18:00Z"/>
-          <w:szCs w:val="24"/>
-        </w:rPr>
-      </w:pPr>
-    </w:p>
-    <w:p>
-      <w:pPr>
-        <w:pStyle w:val="SMcaption"/>
-        <w:ind w:left="360"/>
-        <w:rPr>
-          <w:ins w:id="71" w:author="German Uritskiy" w:date="2019-03-21T11:21:00Z"/>
+          <w:ins w:id="55" w:author="Gherman Uritskiy" w:date="2019-04-10T12:43:00Z"/>
           <w:iCs/>
           <w:noProof/>
         </w:rPr>
       </w:pPr>
-      <w:ins w:id="72" w:author="German Uritskiy" w:date="2019-03-21T11:18:00Z">
-        <w:r>
-          <w:rPr>
+      <w:ins w:id="56" w:author="Gherman Uritskiy" w:date="2019-04-10T12:43:00Z">
+        <w:r>
+          <w:rPr>
+            <w:b/>
             <w:szCs w:val="24"/>
           </w:rPr>
-          <w:t xml:space="preserve">Data S1. </w:t>
-        </w:r>
-      </w:ins>
-      <w:ins w:id="73" w:author="German Uritskiy" w:date="2019-03-21T11:19:00Z">
+          <w:t>Data S1.</w:t>
+        </w:r>
         <w:r>
           <w:rPr>
             <w:szCs w:val="24"/>
           </w:rPr>
-          <w:t xml:space="preserve">Information on the </w:t>
+          <w:t xml:space="preserve"> </w:t>
+        </w:r>
+        <w:r>
+          <w:rPr>
+            <w:szCs w:val="24"/>
+          </w:rPr>
+          <w:t>Summary table of</w:t>
+        </w:r>
+        <w:r>
+          <w:rPr>
+            <w:szCs w:val="24"/>
+          </w:rPr>
+          <w:t xml:space="preserve"> </w:t>
         </w:r>
         <w:r>
           <w:rPr>
@@ -1247,8 +1750,6 @@
           </w:rPr>
           <w:t xml:space="preserve">OTUs </w:t>
         </w:r>
-      </w:ins>
-      <w:ins w:id="74" w:author="German Uritskiy" w:date="2019-03-21T11:20:00Z">
         <w:r>
           <w:rPr>
             <w:iCs/>
@@ -1268,97 +1769,21 @@
             <w:iCs/>
             <w:noProof/>
           </w:rPr>
-          <w:t xml:space="preserve"> </w:t>
-        </w:r>
-      </w:ins>
-      <w:ins w:id="75" w:author="German Uritskiy" w:date="2019-03-21T11:19:00Z">
-        <w:r>
-          <w:rPr>
-            <w:iCs/>
-            <w:noProof/>
-          </w:rPr>
-          <w:t>from Site 1 and Site 2</w:t>
-        </w:r>
-      </w:ins>
-      <w:ins w:id="76" w:author="German Uritskiy" w:date="2019-03-21T11:20:00Z">
-        <w:r>
-          <w:rPr>
-            <w:iCs/>
-            <w:noProof/>
-          </w:rPr>
-          <w:t xml:space="preserve">, </w:t>
-        </w:r>
-      </w:ins>
-      <w:ins w:id="77" w:author="German Uritskiy" w:date="2019-03-21T11:21:00Z">
-        <w:r>
-          <w:rPr>
-            <w:iCs/>
-            <w:noProof/>
-          </w:rPr>
-          <w:t>including</w:t>
-        </w:r>
-      </w:ins>
-      <w:ins w:id="78" w:author="German Uritskiy" w:date="2019-03-21T11:20:00Z">
-        <w:r>
-          <w:rPr>
-            <w:iCs/>
-            <w:noProof/>
-          </w:rPr>
-          <w:t xml:space="preserve"> OTU abundance</w:t>
-        </w:r>
-      </w:ins>
-      <w:ins w:id="79" w:author="German Uritskiy" w:date="2019-03-21T11:21:00Z">
-        <w:r>
-          <w:rPr>
-            <w:iCs/>
-            <w:noProof/>
-          </w:rPr>
-          <w:t>s</w:t>
-        </w:r>
-      </w:ins>
-      <w:ins w:id="80" w:author="German Uritskiy" w:date="2019-03-21T11:20:00Z">
-        <w:r>
-          <w:rPr>
-            <w:iCs/>
-            <w:noProof/>
-          </w:rPr>
-          <w:t xml:space="preserve"> across replicates, </w:t>
-        </w:r>
-      </w:ins>
-      <w:ins w:id="81" w:author="German Uritskiy" w:date="2019-03-21T11:21:00Z">
-        <w:r>
-          <w:rPr>
-            <w:iCs/>
-            <w:noProof/>
-          </w:rPr>
-          <w:t xml:space="preserve">their </w:t>
-        </w:r>
-      </w:ins>
-      <w:ins w:id="82" w:author="German Uritskiy" w:date="2019-03-21T11:20:00Z">
-        <w:r>
-          <w:rPr>
-            <w:iCs/>
-            <w:noProof/>
-          </w:rPr>
-          <w:t>estimated taxonomy, and representative sequence</w:t>
-        </w:r>
-      </w:ins>
-      <w:ins w:id="83" w:author="German Uritskiy" w:date="2019-03-21T11:21:00Z">
-        <w:r>
-          <w:rPr>
-            <w:iCs/>
-            <w:noProof/>
-          </w:rPr>
-          <w:t>s</w:t>
-        </w:r>
-      </w:ins>
-      <w:ins w:id="84" w:author="German Uritskiy" w:date="2019-03-21T11:20:00Z">
-        <w:r>
-          <w:rPr>
-            <w:iCs/>
-            <w:noProof/>
-          </w:rPr>
-          <w:t>.</w:t>
+          <w:t xml:space="preserve"> f</w:t>
+        </w:r>
+        <w:r>
+          <w:rPr>
+            <w:iCs/>
+            <w:noProof/>
+          </w:rPr>
+          <w:t>or</w:t>
+        </w:r>
+        <w:r>
+          <w:rPr>
+            <w:iCs/>
+            <w:noProof/>
+          </w:rPr>
+          <w:t xml:space="preserve"> Site 1 and Site 2, including OTU abundances across replicates, taxonomy, and representative sequences.</w:t>
         </w:r>
       </w:ins>
     </w:p>
@@ -1367,7 +1792,7 @@
         <w:pStyle w:val="SMcaption"/>
         <w:ind w:left="360"/>
         <w:rPr>
-          <w:ins w:id="85" w:author="German Uritskiy" w:date="2019-03-21T11:21:00Z"/>
+          <w:ins w:id="57" w:author="Gherman Uritskiy" w:date="2019-04-10T12:43:00Z"/>
           <w:iCs/>
           <w:noProof/>
         </w:rPr>
@@ -1378,26 +1803,39 @@
         <w:pStyle w:val="SMcaption"/>
         <w:ind w:left="360"/>
         <w:rPr>
-          <w:ins w:id="86" w:author="German Uritskiy" w:date="2019-03-21T11:18:00Z"/>
+          <w:ins w:id="58" w:author="Gherman Uritskiy" w:date="2019-04-10T12:43:00Z"/>
           <w:szCs w:val="24"/>
         </w:rPr>
       </w:pPr>
-      <w:ins w:id="87" w:author="German Uritskiy" w:date="2019-03-21T11:21:00Z">
-        <w:r>
-          <w:rPr>
-            <w:iCs/>
-            <w:noProof/>
-          </w:rPr>
-          <w:t xml:space="preserve">Data S2. </w:t>
-        </w:r>
-      </w:ins>
-      <w:ins w:id="88" w:author="German Uritskiy" w:date="2019-03-21T11:22:00Z">
-        <w:r>
-          <w:rPr>
-            <w:iCs/>
-            <w:noProof/>
-          </w:rPr>
-          <w:t xml:space="preserve">Summary of the taxonomic composition of Site 1 samples inferred from </w:t>
+      <w:ins w:id="59" w:author="Gherman Uritskiy" w:date="2019-04-10T12:43:00Z">
+        <w:r>
+          <w:rPr>
+            <w:b/>
+            <w:iCs/>
+            <w:noProof/>
+          </w:rPr>
+          <w:t>Data S2.</w:t>
+        </w:r>
+        <w:r>
+          <w:rPr>
+            <w:iCs/>
+            <w:noProof/>
+          </w:rPr>
+          <w:t xml:space="preserve"> Summary of the taxonomic composition </w:t>
+        </w:r>
+        <w:r>
+          <w:rPr>
+            <w:iCs/>
+            <w:noProof/>
+          </w:rPr>
+          <w:t>for</w:t>
+        </w:r>
+        <w:r>
+          <w:rPr>
+            <w:iCs/>
+            <w:noProof/>
+          </w:rPr>
+          <w:t xml:space="preserve"> Site 1 samples inferred from </w:t>
         </w:r>
         <w:r>
           <w:rPr>
@@ -1434,189 +1872,22 @@
           </w:rPr>
           <w:t>sequences clustered into OTUs at 97% identity</w:t>
         </w:r>
-      </w:ins>
-      <w:ins w:id="89" w:author="German Uritskiy" w:date="2019-03-21T11:23:00Z">
-        <w:r>
-          <w:rPr>
-            <w:iCs/>
-            <w:noProof/>
-          </w:rPr>
-          <w:t xml:space="preserve">. Files </w:t>
-        </w:r>
-      </w:ins>
-      <w:ins w:id="90" w:author="German Uritskiy" w:date="2019-03-21T11:25:00Z">
-        <w:r>
-          <w:rPr>
-            <w:iCs/>
-            <w:noProof/>
-          </w:rPr>
-          <w:t>“a</w:t>
-        </w:r>
-      </w:ins>
-      <w:ins w:id="91" w:author="German Uritskiy" w:date="2019-03-21T11:23:00Z">
-        <w:r>
-          <w:rPr>
-            <w:iCs/>
-            <w:noProof/>
-          </w:rPr>
-          <w:t>rea_charts</w:t>
-        </w:r>
-      </w:ins>
-      <w:ins w:id="92" w:author="German Uritskiy" w:date="2019-03-21T11:25:00Z">
-        <w:r>
-          <w:rPr>
-            <w:iCs/>
-            <w:noProof/>
-          </w:rPr>
-          <w:t>.html”</w:t>
-        </w:r>
-      </w:ins>
-      <w:ins w:id="93" w:author="German Uritskiy" w:date="2019-03-21T11:23:00Z">
-        <w:r>
-          <w:rPr>
-            <w:iCs/>
-            <w:noProof/>
-          </w:rPr>
-          <w:t xml:space="preserve"> and </w:t>
-        </w:r>
-      </w:ins>
-      <w:ins w:id="94" w:author="German Uritskiy" w:date="2019-03-21T11:25:00Z">
-        <w:r>
-          <w:rPr>
-            <w:iCs/>
-            <w:noProof/>
-          </w:rPr>
-          <w:t>“b</w:t>
-        </w:r>
-      </w:ins>
-      <w:ins w:id="95" w:author="German Uritskiy" w:date="2019-03-21T11:23:00Z">
-        <w:r>
-          <w:rPr>
-            <w:iCs/>
-            <w:noProof/>
-          </w:rPr>
-          <w:t>ar_charts</w:t>
-        </w:r>
-      </w:ins>
-      <w:ins w:id="96" w:author="German Uritskiy" w:date="2019-03-21T11:25:00Z">
-        <w:r>
-          <w:rPr>
-            <w:iCs/>
-            <w:noProof/>
-          </w:rPr>
-          <w:t>.html”</w:t>
-        </w:r>
-      </w:ins>
-      <w:ins w:id="97" w:author="German Uritskiy" w:date="2019-03-21T11:23:00Z">
-        <w:r>
-          <w:rPr>
-            <w:iCs/>
-            <w:noProof/>
-          </w:rPr>
-          <w:t xml:space="preserve"> contain interactive </w:t>
-        </w:r>
-      </w:ins>
-      <w:ins w:id="98" w:author="German Uritskiy" w:date="2019-03-21T11:24:00Z">
-        <w:r>
-          <w:rPr>
-            <w:iCs/>
-            <w:noProof/>
-          </w:rPr>
-          <w:t xml:space="preserve">stacked taxonomy </w:t>
-        </w:r>
-      </w:ins>
-      <w:ins w:id="99" w:author="German Uritskiy" w:date="2019-03-21T11:23:00Z">
-        <w:r>
-          <w:rPr>
-            <w:iCs/>
-            <w:noProof/>
-          </w:rPr>
-          <w:t xml:space="preserve">plots visualizing </w:t>
-        </w:r>
-      </w:ins>
-      <w:ins w:id="100" w:author="German Uritskiy" w:date="2019-03-21T11:24:00Z">
-        <w:r>
-          <w:rPr>
-            <w:iCs/>
-            <w:noProof/>
-          </w:rPr>
-          <w:t xml:space="preserve">community </w:t>
-        </w:r>
-      </w:ins>
-      <w:ins w:id="101" w:author="German Uritskiy" w:date="2019-03-21T11:23:00Z">
-        <w:r>
-          <w:rPr>
-            <w:iCs/>
-            <w:noProof/>
-          </w:rPr>
-          <w:t xml:space="preserve">composition across the time-points and replicates, </w:t>
-        </w:r>
-      </w:ins>
-      <w:ins w:id="102" w:author="German Uritskiy" w:date="2019-03-21T11:24:00Z">
-        <w:r>
-          <w:rPr>
-            <w:iCs/>
-            <w:noProof/>
-          </w:rPr>
-          <w:t>out</w:t>
-        </w:r>
-      </w:ins>
-      <w:ins w:id="103" w:author="German Uritskiy" w:date="2019-03-21T11:23:00Z">
-        <w:r>
-          <w:rPr>
-            <w:iCs/>
-            <w:noProof/>
-          </w:rPr>
-          <w:t>_</w:t>
-        </w:r>
-      </w:ins>
-      <w:ins w:id="104" w:author="German Uritskiy" w:date="2019-03-21T11:24:00Z">
-        <w:r>
-          <w:rPr>
-            <w:iCs/>
-            <w:noProof/>
-          </w:rPr>
-          <w:t xml:space="preserve">table.txt contains the raw OTU table, and rep_sets.fna contains the representative OTU </w:t>
-        </w:r>
-      </w:ins>
-      <w:ins w:id="105" w:author="German Uritskiy" w:date="2019-03-21T11:25:00Z">
-        <w:r>
-          <w:rPr>
-            <w:iCs/>
-            <w:noProof/>
-          </w:rPr>
-          <w:t>sequences. Other files are necessary for displaying the interactive html plots.</w:t>
-        </w:r>
-      </w:ins>
-      <w:ins w:id="106" w:author="German Uritskiy" w:date="2019-03-21T11:23:00Z">
-        <w:r>
-          <w:rPr>
-            <w:iCs/>
-            <w:noProof/>
-          </w:rPr>
-          <w:t xml:space="preserve"> </w:t>
+        <w:r>
+          <w:rPr>
+            <w:iCs/>
+            <w:noProof/>
+          </w:rPr>
+          <w:t xml:space="preserve">. Files “area_charts.html” and “bar_charts.html” contain interactive stacked taxonomy plots visualizing community composition across the time-points and replicates, out_table.txt contains the raw OTU table, and rep_sets.fna contains the representative OTU sequences. Other files are necessary for displaying the interactive html plots. </w:t>
         </w:r>
       </w:ins>
     </w:p>
     <w:p>
       <w:pPr>
-        <w:pStyle w:val="SMcaption"/>
-        <w:ind w:left="360"/>
-        <w:rPr>
-          <w:del w:id="107" w:author="German Uritskiy" w:date="2019-03-21T11:18:00Z"/>
-        </w:rPr>
-        <w:pPrChange w:id="108" w:author="German Uritskiy" w:date="2019-03-21T11:18:00Z">
-          <w:pPr/>
-        </w:pPrChange>
-      </w:pPr>
-    </w:p>
-    <w:p>
-      <w:pPr>
         <w:pStyle w:val="SOMContent"/>
         <w:spacing w:before="0"/>
         <w:ind w:left="720" w:right="-633"/>
         <w:rPr>
-          <w:ins w:id="109" w:author="German Uritskiy" w:date="2019-03-21T11:26:00Z"/>
+          <w:ins w:id="60" w:author="Gherman Uritskiy" w:date="2019-04-10T12:43:00Z"/>
         </w:rPr>
       </w:pPr>
     </w:p>
@@ -1625,38 +1896,39 @@
         <w:pStyle w:val="SMcaption"/>
         <w:ind w:left="360"/>
         <w:rPr>
-          <w:ins w:id="110" w:author="German Uritskiy" w:date="2019-03-21T11:26:00Z"/>
+          <w:ins w:id="61" w:author="Gherman Uritskiy" w:date="2019-04-10T12:43:00Z"/>
           <w:szCs w:val="24"/>
         </w:rPr>
       </w:pPr>
-      <w:ins w:id="111" w:author="German Uritskiy" w:date="2019-03-21T11:26:00Z">
-        <w:r>
-          <w:rPr>
-            <w:iCs/>
-            <w:noProof/>
-          </w:rPr>
-          <w:t>Data S3</w:t>
-        </w:r>
-        <w:r>
-          <w:rPr>
-            <w:iCs/>
-            <w:noProof/>
-          </w:rPr>
-          <w:t xml:space="preserve">. Summary of the taxonomic composition of </w:t>
-        </w:r>
-        <w:r>
-          <w:rPr>
-            <w:iCs/>
-            <w:noProof/>
-          </w:rPr>
-          <w:t xml:space="preserve">Site 2 </w:t>
-        </w:r>
-        <w:r>
-          <w:rPr>
-            <w:iCs/>
-            <w:noProof/>
-          </w:rPr>
-          <w:t xml:space="preserve">samples inferred from </w:t>
+      <w:ins w:id="62" w:author="Gherman Uritskiy" w:date="2019-04-10T12:43:00Z">
+        <w:r>
+          <w:rPr>
+            <w:b/>
+            <w:iCs/>
+            <w:noProof/>
+          </w:rPr>
+          <w:t>Data S3.</w:t>
+        </w:r>
+        <w:r>
+          <w:rPr>
+            <w:iCs/>
+            <w:noProof/>
+          </w:rPr>
+          <w:t xml:space="preserve"> Summary of the taxonomic composition </w:t>
+        </w:r>
+        <w:r>
+          <w:rPr>
+            <w:iCs/>
+            <w:noProof/>
+          </w:rPr>
+          <w:t>for</w:t>
+        </w:r>
+        <w:r>
+          <w:rPr>
+            <w:iCs/>
+            <w:noProof/>
+          </w:rPr>
+          <w:t xml:space="preserve"> Site 2 samples inferred from </w:t>
         </w:r>
         <w:r>
           <w:rPr>
@@ -1708,7 +1980,7 @@
         <w:spacing w:before="0"/>
         <w:ind w:left="360" w:right="-633"/>
         <w:rPr>
-          <w:ins w:id="112" w:author="German Uritskiy" w:date="2019-03-21T11:26:00Z"/>
+          <w:ins w:id="63" w:author="Gherman Uritskiy" w:date="2019-04-10T12:43:00Z"/>
         </w:rPr>
       </w:pPr>
     </w:p>
@@ -1716,32 +1988,30 @@
       <w:pPr>
         <w:pStyle w:val="SMcaption"/>
         <w:ind w:left="360"/>
-        <w:pPrChange w:id="113" w:author="German Uritskiy" w:date="2019-03-21T11:18:00Z">
-          <w:pPr/>
-        </w:pPrChange>
-      </w:pPr>
-      <w:ins w:id="114" w:author="German Uritskiy" w:date="2019-03-21T11:26:00Z">
-        <w:r>
-          <w:t xml:space="preserve">Data S4. </w:t>
+      </w:pPr>
+      <w:ins w:id="64" w:author="Gherman Uritskiy" w:date="2019-04-10T12:43:00Z">
+        <w:r>
+          <w:rPr>
+            <w:b/>
+          </w:rPr>
+          <w:t>Data S4.</w:t>
+        </w:r>
+        <w:r>
+          <w:t xml:space="preserve"> Summary table of reconstructed metagenome-assembled genomes (MAGs) </w:t>
+        </w:r>
+        <w:r>
+          <w:t>with</w:t>
+        </w:r>
+        <w:r>
+          <w:t xml:space="preserve"> information about sequence statistics, binning accuracy estimated with CheckM, assembly coverage, taxonomy, and abundance across replicates in the time series.</w:t>
         </w:r>
       </w:ins>
-      <w:ins w:id="115" w:author="German Uritskiy" w:date="2019-03-21T11:27:00Z">
-        <w:r>
-          <w:t>Summary table of reconstructed metagenome-assembled genomes (MAGs), including information about their sequence statistics, binning accuracy</w:t>
-        </w:r>
-      </w:ins>
-      <w:ins w:id="116" w:author="German Uritskiy" w:date="2019-03-21T11:28:00Z">
-        <w:r>
-          <w:t xml:space="preserve"> estimated with CheckM, assembly coverage, taxonomy, and abundance across the replicates in the time series.</w:t>
-        </w:r>
-      </w:ins>
-      <w:bookmarkStart w:id="117" w:name="_GoBack"/>
-      <w:bookmarkEnd w:id="117"/>
     </w:p>
     <w:sectPr>
-      <w:footerReference w:type="default" r:id="rId7"/>
-      <w:headerReference w:type="first" r:id="rId8"/>
-      <w:footerReference w:type="first" r:id="rId9"/>
+      <w:headerReference w:type="default" r:id="rId8"/>
+      <w:footerReference w:type="default" r:id="rId9"/>
+      <w:headerReference w:type="first" r:id="rId10"/>
+      <w:footerReference w:type="first" r:id="rId11"/>
       <w:pgSz w:w="12240" w:h="15840"/>
       <w:pgMar w:top="994" w:right="1987" w:bottom="806" w:left="806" w:header="0" w:footer="259" w:gutter="0"/>
       <w:lnNumType w:countBy="1" w:restart="continuous"/>
@@ -1773,6 +2043,13 @@
       <w:r>
         <w:continuationSeparator/>
       </w:r>
+    </w:p>
+  </w:endnote>
+  <w:endnote w:type="continuationNotice" w:id="1">
+    <w:p>
+      <w:pPr>
+        <w:spacing w:after="0"/>
+      </w:pPr>
     </w:p>
   </w:endnote>
 </w:endnotes>
@@ -2078,10 +2355,27 @@
       </w:r>
     </w:p>
   </w:footnote>
+  <w:footnote w:type="continuationNotice" w:id="1">
+    <w:p>
+      <w:pPr>
+        <w:spacing w:after="0"/>
+      </w:pPr>
+    </w:p>
+  </w:footnote>
 </w:footnotes>
 </file>
 
 <file path=word/header1.xml><?xml version="1.0" encoding="utf-8"?>
+<w:hdr xmlns:wpc="http://schemas.microsoft.com/office/word/2010/wordprocessingCanvas" xmlns:mo="http://schemas.microsoft.com/office/mac/office/2008/main" xmlns:mc="http://schemas.openxmlformats.org/markup-compatibility/2006" xmlns:mv="urn:schemas-microsoft-com:mac:vml" xmlns:o="urn:schemas-microsoft-com:office:office" xmlns:r="http://schemas.openxmlformats.org/officeDocument/2006/relationships" xmlns:m="http://schemas.openxmlformats.org/officeDocument/2006/math" xmlns:v="urn:schemas-microsoft-com:vml" xmlns:wp14="http://schemas.microsoft.com/office/word/2010/wordprocessingDrawing" xmlns:wp="http://schemas.openxmlformats.org/drawingml/2006/wordprocessingDrawing" xmlns:w10="urn:schemas-microsoft-com:office:word" xmlns:w="http://schemas.openxmlformats.org/wordprocessingml/2006/main" xmlns:w14="http://schemas.microsoft.com/office/word/2010/wordml" xmlns:w15="http://schemas.microsoft.com/office/word/2012/wordml" xmlns:wpg="http://schemas.microsoft.com/office/word/2010/wordprocessingGroup" xmlns:wpi="http://schemas.microsoft.com/office/word/2010/wordprocessingInk" xmlns:wne="http://schemas.microsoft.com/office/word/2006/wordml" xmlns:wps="http://schemas.microsoft.com/office/word/2010/wordprocessingShape" mc:Ignorable="w14 w15 wp14">
+  <w:p>
+    <w:pPr>
+      <w:pStyle w:val="Header"/>
+    </w:pPr>
+  </w:p>
+</w:hdr>
+</file>
+
+<file path=word/header2.xml><?xml version="1.0" encoding="utf-8"?>
 <w:hdr xmlns:wpc="http://schemas.microsoft.com/office/word/2010/wordprocessingCanvas" xmlns:mo="http://schemas.microsoft.com/office/mac/office/2008/main" xmlns:mc="http://schemas.openxmlformats.org/markup-compatibility/2006" xmlns:mv="urn:schemas-microsoft-com:mac:vml" xmlns:o="urn:schemas-microsoft-com:office:office" xmlns:r="http://schemas.openxmlformats.org/officeDocument/2006/relationships" xmlns:m="http://schemas.openxmlformats.org/officeDocument/2006/math" xmlns:v="urn:schemas-microsoft-com:vml" xmlns:wp14="http://schemas.microsoft.com/office/word/2010/wordprocessingDrawing" xmlns:wp="http://schemas.openxmlformats.org/drawingml/2006/wordprocessingDrawing" xmlns:w10="urn:schemas-microsoft-com:office:word" xmlns:w="http://schemas.openxmlformats.org/wordprocessingml/2006/main" xmlns:w14="http://schemas.microsoft.com/office/word/2010/wordml" xmlns:w15="http://schemas.microsoft.com/office/word/2012/wordml" xmlns:wpg="http://schemas.microsoft.com/office/word/2010/wordprocessingGroup" xmlns:wpi="http://schemas.microsoft.com/office/word/2010/wordprocessingInk" xmlns:wne="http://schemas.microsoft.com/office/word/2006/wordml" xmlns:wps="http://schemas.microsoft.com/office/word/2010/wordprocessingShape" mc:Ignorable="w14 w15 wp14">
   <w:p>
     <w:pPr>
@@ -2287,14 +2581,6 @@
     <w:abstractNumId w:val="0"/>
   </w:num>
 </w:numbering>
-</file>
-
-<file path=word/people.xml><?xml version="1.0" encoding="utf-8"?>
-<w15:people xmlns:wpc="http://schemas.microsoft.com/office/word/2010/wordprocessingCanvas" xmlns:mo="http://schemas.microsoft.com/office/mac/office/2008/main" xmlns:mc="http://schemas.openxmlformats.org/markup-compatibility/2006" xmlns:mv="urn:schemas-microsoft-com:mac:vml" xmlns:o="urn:schemas-microsoft-com:office:office" xmlns:r="http://schemas.openxmlformats.org/officeDocument/2006/relationships" xmlns:m="http://schemas.openxmlformats.org/officeDocument/2006/math" xmlns:v="urn:schemas-microsoft-com:vml" xmlns:wp14="http://schemas.microsoft.com/office/word/2010/wordprocessingDrawing" xmlns:wp="http://schemas.openxmlformats.org/drawingml/2006/wordprocessingDrawing" xmlns:w10="urn:schemas-microsoft-com:office:word" xmlns:w="http://schemas.openxmlformats.org/wordprocessingml/2006/main" xmlns:w14="http://schemas.microsoft.com/office/word/2010/wordml" xmlns:w15="http://schemas.microsoft.com/office/word/2012/wordml" xmlns:wpg="http://schemas.microsoft.com/office/word/2010/wordprocessingGroup" xmlns:wpi="http://schemas.microsoft.com/office/word/2010/wordprocessingInk" xmlns:wne="http://schemas.microsoft.com/office/word/2006/wordml" xmlns:wps="http://schemas.microsoft.com/office/word/2010/wordprocessingShape" mc:Ignorable="w14 w15 wp14">
-  <w15:person w15:author="German Uritskiy">
-    <w15:presenceInfo w15:providerId="None" w15:userId="German Uritskiy"/>
-  </w15:person>
-</w15:people>
 </file>
 
 <file path=word/styles.xml><?xml version="1.0" encoding="utf-8"?>
@@ -2945,6 +3231,73 @@
       <w:szCs w:val="18"/>
     </w:rPr>
   </w:style>
+  <w:style w:type="character" w:styleId="CommentReference">
+    <w:name w:val="annotation reference"/>
+    <w:basedOn w:val="DefaultParagraphFont"/>
+    <w:uiPriority w:val="99"/>
+    <w:semiHidden/>
+    <w:unhideWhenUsed/>
+    <w:rsid w:val="00C80838"/>
+    <w:rPr>
+      <w:sz w:val="18"/>
+      <w:szCs w:val="18"/>
+    </w:rPr>
+  </w:style>
+  <w:style w:type="paragraph" w:styleId="CommentText">
+    <w:name w:val="annotation text"/>
+    <w:basedOn w:val="Normal"/>
+    <w:link w:val="CommentTextChar"/>
+    <w:uiPriority w:val="99"/>
+    <w:semiHidden/>
+    <w:unhideWhenUsed/>
+    <w:rsid w:val="00C80838"/>
+    <w:rPr>
+      <w:sz w:val="24"/>
+      <w:szCs w:val="24"/>
+    </w:rPr>
+  </w:style>
+  <w:style w:type="character" w:customStyle="1" w:styleId="CommentTextChar">
+    <w:name w:val="Comment Text Char"/>
+    <w:basedOn w:val="DefaultParagraphFont"/>
+    <w:link w:val="CommentText"/>
+    <w:uiPriority w:val="99"/>
+    <w:semiHidden/>
+    <w:rsid w:val="00C80838"/>
+    <w:rPr>
+      <w:rFonts w:ascii="Times New Roman" w:eastAsia="Calibri" w:hAnsi="Times New Roman" w:cs="Times New Roman"/>
+    </w:rPr>
+  </w:style>
+  <w:style w:type="paragraph" w:styleId="CommentSubject">
+    <w:name w:val="annotation subject"/>
+    <w:basedOn w:val="CommentText"/>
+    <w:next w:val="CommentText"/>
+    <w:link w:val="CommentSubjectChar"/>
+    <w:uiPriority w:val="99"/>
+    <w:semiHidden/>
+    <w:unhideWhenUsed/>
+    <w:rsid w:val="00C80838"/>
+    <w:rPr>
+      <w:b/>
+      <w:bCs/>
+      <w:sz w:val="20"/>
+      <w:szCs w:val="20"/>
+    </w:rPr>
+  </w:style>
+  <w:style w:type="character" w:customStyle="1" w:styleId="CommentSubjectChar">
+    <w:name w:val="Comment Subject Char"/>
+    <w:basedOn w:val="CommentTextChar"/>
+    <w:link w:val="CommentSubject"/>
+    <w:uiPriority w:val="99"/>
+    <w:semiHidden/>
+    <w:rsid w:val="00C80838"/>
+    <w:rPr>
+      <w:rFonts w:ascii="Times New Roman" w:eastAsia="Calibri" w:hAnsi="Times New Roman" w:cs="Times New Roman"/>
+      <w:b/>
+      <w:bCs/>
+      <w:sz w:val="20"/>
+      <w:szCs w:val="20"/>
+    </w:rPr>
+  </w:style>
 </w:styles>
 </file>
 
@@ -2991,7 +3344,7 @@
     </a:clrScheme>
     <a:fontScheme name="Office">
       <a:majorFont>
-        <a:latin typeface="Calibri Light" panose="020F0302020204030204"/>
+        <a:latin typeface="Calibri Light"/>
         <a:ea typeface=""/>
         <a:cs typeface=""/>
         <a:font script="Jpan" typeface="Yu Gothic Light"/>
@@ -3026,7 +3379,7 @@
         <a:font script="Geor" typeface="Sylfaen"/>
       </a:majorFont>
       <a:minorFont>
-        <a:latin typeface="Calibri" panose="020F0502020204030204"/>
+        <a:latin typeface="Calibri"/>
         <a:ea typeface=""/>
         <a:cs typeface=""/>
         <a:font script="Jpan" typeface="Yu Mincho"/>
@@ -3207,4 +3560,16 @@
     </a:ext>
   </a:extLst>
 </a:theme>
+</file>
+
+<file path=customXml/item1.xml><?xml version="1.0" encoding="utf-8"?>
+<b:Sources xmlns:b="http://schemas.openxmlformats.org/officeDocument/2006/bibliography" xmlns="http://schemas.openxmlformats.org/officeDocument/2006/bibliography" SelectedStyle="/APASixthEditionOfficeOnline.xsl" StyleName="APA"/>
+</file>
+
+<file path=customXml/itemProps1.xml><?xml version="1.0" encoding="utf-8"?>
+<ds:datastoreItem xmlns:ds="http://schemas.openxmlformats.org/officeDocument/2006/customXml" ds:itemID="{47DEEB6B-5FF5-6344-AA63-CFE2ADF1873C}">
+  <ds:schemaRefs>
+    <ds:schemaRef ds:uri="http://schemas.openxmlformats.org/officeDocument/2006/bibliography"/>
+  </ds:schemaRefs>
+</ds:datastoreItem>
 </file>
</xml_diff>